<commit_message>
ajout des cours de web
</commit_message>
<xml_diff>
--- a/Technologies Web/[1] Introduction/1b Labo (introduction).docx
+++ b/Technologies Web/[1] Introduction/1b Labo (introduction).docx
@@ -1011,7 +1011,14 @@
       </w:r>
       <w:r>
         <w:br/>
-        <w:t>Ceci dit, à nouveau, gérez votre emploi du temps pour ne pas prendre trop de retard : la matière s’accumule vite et les modules suivants réutilisent les notions vues précédemment (donc autant bien les avoir assimilées pour mieux profiter des ateliers qui suivent).</w:t>
+      </w:r>
+      <w:proofErr w:type="gramStart"/>
+      <w:r>
+        <w:t>Ceci dit</w:t>
+      </w:r>
+      <w:proofErr w:type="gramEnd"/>
+      <w:r>
+        <w:t>, à nouveau, gérez votre emploi du temps pour ne pas prendre trop de retard : la matière s’accumule vite et les modules suivants réutilisent les notions vues précédemment (donc autant bien les avoir assimilées pour mieux profiter des ateliers qui suivent).</w:t>
       </w:r>
       <w:r>
         <w:br/>
@@ -1816,8 +1823,13 @@
       </w:r>
       <w:proofErr w:type="spellEnd"/>
       <w:r>
-        <w:t xml:space="preserve"> = 7;</w:t>
-      </w:r>
+        <w:t xml:space="preserve"> = </w:t>
+      </w:r>
+      <w:proofErr w:type="gramStart"/>
+      <w:r>
+        <w:t>7;</w:t>
+      </w:r>
+      <w:proofErr w:type="gramEnd"/>
     </w:p>
     <w:p>
       <w:r>
@@ -1877,9 +1889,11 @@
         <w:t>nbJoursSem</w:t>
       </w:r>
       <w:proofErr w:type="spellEnd"/>
+      <w:proofErr w:type="gramStart"/>
       <w:r>
         <w:t>);</w:t>
       </w:r>
+      <w:proofErr w:type="gramEnd"/>
     </w:p>
     <w:p>
       <w:r>
@@ -1967,8 +1981,13 @@
       <w:pPr>
         <w:pStyle w:val="Code"/>
       </w:pPr>
-      <w:r>
-        <w:t>console.log("Par semaine : " + (</w:t>
+      <w:proofErr w:type="gramStart"/>
+      <w:r>
+        <w:t>console.log(</w:t>
+      </w:r>
+      <w:proofErr w:type="gramEnd"/>
+      <w:r>
+        <w:t>"Par semaine : " + (</w:t>
       </w:r>
       <w:proofErr w:type="spellStart"/>
       <w:r>
@@ -2008,7 +2027,15 @@
       </w:r>
       <w:proofErr w:type="spellEnd"/>
       <w:r>
-        <w:t xml:space="preserve"> = prompt("Quel est votre âge ?");</w:t>
+        <w:t xml:space="preserve"> = </w:t>
+      </w:r>
+      <w:proofErr w:type="gramStart"/>
+      <w:r>
+        <w:t>prompt(</w:t>
+      </w:r>
+      <w:proofErr w:type="gramEnd"/>
+      <w:r>
+        <w:t>"Quel est votre âge ?");</w:t>
       </w:r>
     </w:p>
     <w:p>
@@ -2016,12 +2043,17 @@
         <w:pStyle w:val="Code"/>
       </w:pPr>
       <w:proofErr w:type="spellStart"/>
+      <w:proofErr w:type="gramStart"/>
       <w:r>
         <w:t>alert</w:t>
       </w:r>
       <w:proofErr w:type="spellEnd"/>
       <w:r>
-        <w:t xml:space="preserve">("Âge = " + </w:t>
+        <w:t>(</w:t>
+      </w:r>
+      <w:proofErr w:type="gramEnd"/>
+      <w:r>
+        <w:t xml:space="preserve">"Âge = " + </w:t>
       </w:r>
       <w:proofErr w:type="spellStart"/>
       <w:r>
@@ -2112,13 +2144,27 @@
         <w:rPr>
           <w:lang w:val="en-US"/>
         </w:rPr>
-        <w:t xml:space="preserve">) { return </w:t>
-      </w:r>
-      <w:proofErr w:type="spellStart"/>
+        <w:t xml:space="preserve">) </w:t>
+      </w:r>
+      <w:proofErr w:type="gramStart"/>
       <w:r>
         <w:rPr>
           <w:lang w:val="en-US"/>
         </w:rPr>
+        <w:t>{ return</w:t>
+      </w:r>
+      <w:proofErr w:type="gramEnd"/>
+      <w:r>
+        <w:rPr>
+          <w:lang w:val="en-US"/>
+        </w:rPr>
+        <w:t xml:space="preserve"> </w:t>
+      </w:r>
+      <w:proofErr w:type="spellStart"/>
+      <w:r>
+        <w:rPr>
+          <w:lang w:val="en-US"/>
+        </w:rPr>
         <w:t>nbAns</w:t>
       </w:r>
       <w:proofErr w:type="spellEnd"/>
@@ -2142,12 +2188,17 @@
         <w:pStyle w:val="Code"/>
       </w:pPr>
       <w:proofErr w:type="spellStart"/>
+      <w:proofErr w:type="gramStart"/>
       <w:r>
         <w:t>nbJours</w:t>
       </w:r>
       <w:proofErr w:type="spellEnd"/>
       <w:r>
-        <w:t>(1);</w:t>
+        <w:t>(</w:t>
+      </w:r>
+      <w:proofErr w:type="gramEnd"/>
+      <w:r>
+        <w:t>1);</w:t>
       </w:r>
     </w:p>
     <w:p>
@@ -2155,12 +2206,17 @@
         <w:pStyle w:val="Code"/>
       </w:pPr>
       <w:proofErr w:type="spellStart"/>
+      <w:proofErr w:type="gramStart"/>
       <w:r>
         <w:t>nbJours</w:t>
       </w:r>
       <w:proofErr w:type="spellEnd"/>
       <w:r>
-        <w:t>(10);</w:t>
+        <w:t>(</w:t>
+      </w:r>
+      <w:proofErr w:type="gramEnd"/>
+      <w:r>
+        <w:t>10);</w:t>
       </w:r>
     </w:p>
     <w:p>
@@ -2173,20 +2229,30 @@
         <w:pStyle w:val="Code"/>
       </w:pPr>
       <w:r>
-        <w:t>let nb = 4;</w:t>
-      </w:r>
+        <w:t xml:space="preserve">let nb = </w:t>
+      </w:r>
+      <w:proofErr w:type="gramStart"/>
+      <w:r>
+        <w:t>4;</w:t>
+      </w:r>
+      <w:proofErr w:type="gramEnd"/>
     </w:p>
     <w:p>
       <w:pPr>
         <w:pStyle w:val="Code"/>
       </w:pPr>
       <w:proofErr w:type="spellStart"/>
+      <w:proofErr w:type="gramStart"/>
       <w:r>
         <w:t>alert</w:t>
       </w:r>
       <w:proofErr w:type="spellEnd"/>
       <w:r>
-        <w:t xml:space="preserve">("Dans " + nb + " ans, il y a " + </w:t>
+        <w:t>(</w:t>
+      </w:r>
+      <w:proofErr w:type="gramEnd"/>
+      <w:r>
+        <w:t xml:space="preserve">"Dans " + nb + " ans, il y a " + </w:t>
       </w:r>
       <w:proofErr w:type="spellStart"/>
       <w:r>
@@ -2245,9 +2311,11 @@
         <w:t>nbAns</w:t>
       </w:r>
       <w:proofErr w:type="spellEnd"/>
+      <w:proofErr w:type="gramStart"/>
       <w:r>
         <w:t>);</w:t>
       </w:r>
+      <w:proofErr w:type="gramEnd"/>
       <w:r>
         <w:br/>
         <w:t xml:space="preserve">  </w:t>
@@ -2289,7 +2357,14 @@
       </w:pPr>
       <w:r>
         <w:br/>
-        <w:t>entre(1);</w:t>
+      </w:r>
+      <w:proofErr w:type="gramStart"/>
+      <w:r>
+        <w:t>entre(</w:t>
+      </w:r>
+      <w:proofErr w:type="gramEnd"/>
+      <w:r>
+        <w:t>1);</w:t>
       </w:r>
     </w:p>
     <w:p>
@@ -2301,8 +2376,13 @@
       <w:pPr>
         <w:pStyle w:val="Code"/>
       </w:pPr>
-      <w:r>
-        <w:t>entre(10);</w:t>
+      <w:proofErr w:type="gramStart"/>
+      <w:r>
+        <w:t>entre(</w:t>
+      </w:r>
+      <w:proofErr w:type="gramEnd"/>
+      <w:r>
+        <w:t>10);</w:t>
       </w:r>
     </w:p>
     <w:p>
@@ -2350,8 +2430,13 @@
       <w:pPr>
         <w:pStyle w:val="Code"/>
       </w:pPr>
-      <w:r>
-        <w:t>console.log("Vous avez " + entre(</w:t>
+      <w:proofErr w:type="gramStart"/>
+      <w:r>
+        <w:t>console.log(</w:t>
+      </w:r>
+      <w:proofErr w:type="gramEnd"/>
+      <w:r>
+        <w:t>"Vous avez " + entre(</w:t>
       </w:r>
       <w:proofErr w:type="spellStart"/>
       <w:r>
@@ -2781,7 +2866,15 @@
         <w:pStyle w:val="Code"/>
       </w:pPr>
       <w:r>
-        <w:t xml:space="preserve">    exécutent le code Javascript.&lt;/p&gt;</w:t>
+        <w:t xml:space="preserve">    exécutent le code </w:t>
+      </w:r>
+      <w:proofErr w:type="gramStart"/>
+      <w:r>
+        <w:t>Javascript.&lt;</w:t>
+      </w:r>
+      <w:proofErr w:type="gramEnd"/>
+      <w:r>
+        <w:t>/p&gt;</w:t>
       </w:r>
     </w:p>
     <w:p>
@@ -2819,7 +2912,15 @@
         <w:pStyle w:val="Code"/>
       </w:pPr>
       <w:r>
-        <w:t xml:space="preserve">      &lt;li&gt;interactives,&lt;/li&gt;</w:t>
+        <w:t xml:space="preserve">      &lt;li&gt;</w:t>
+      </w:r>
+      <w:proofErr w:type="gramStart"/>
+      <w:r>
+        <w:t>interactives,&lt;</w:t>
+      </w:r>
+      <w:proofErr w:type="gramEnd"/>
+      <w:r>
+        <w:t>/li&gt;</w:t>
       </w:r>
     </w:p>
     <w:p>
@@ -2827,7 +2928,15 @@
         <w:pStyle w:val="Code"/>
       </w:pPr>
       <w:r>
-        <w:t xml:space="preserve">      &lt;li&gt;plus intéressantes,&lt;/li&gt;</w:t>
+        <w:t xml:space="preserve">      &lt;li&gt;plus </w:t>
+      </w:r>
+      <w:proofErr w:type="gramStart"/>
+      <w:r>
+        <w:t>intéressantes,&lt;</w:t>
+      </w:r>
+      <w:proofErr w:type="gramEnd"/>
+      <w:r>
+        <w:t>/li&gt;</w:t>
       </w:r>
     </w:p>
     <w:p>
@@ -2859,7 +2968,15 @@
       </w:r>
       <w:proofErr w:type="spellEnd"/>
       <w:r>
-        <w:t>&gt; !&lt;/li&gt;</w:t>
+        <w:t>&gt;</w:t>
+      </w:r>
+      <w:proofErr w:type="gramStart"/>
+      <w:r>
+        <w:t> !&lt;</w:t>
+      </w:r>
+      <w:proofErr w:type="gramEnd"/>
+      <w:r>
+        <w:t>/li&gt;</w:t>
       </w:r>
     </w:p>
     <w:p>
@@ -2920,7 +3037,21 @@
         <w:rPr>
           <w:lang w:val="en-US"/>
         </w:rPr>
-        <w:t>=' http://www.ecma-international.org/'&gt;ECMA&lt;/a&gt;.&lt;/p&gt;</w:t>
+        <w:t>=' http://www.ecma-international.org/'&gt;ECMA&lt;/a</w:t>
+      </w:r>
+      <w:proofErr w:type="gramStart"/>
+      <w:r>
+        <w:rPr>
+          <w:lang w:val="en-US"/>
+        </w:rPr>
+        <w:t>&gt;.&lt;</w:t>
+      </w:r>
+      <w:proofErr w:type="gramEnd"/>
+      <w:r>
+        <w:rPr>
+          <w:lang w:val="en-US"/>
+        </w:rPr>
+        <w:t>/p&gt;</w:t>
       </w:r>
     </w:p>
     <w:p>
@@ -3021,6 +3152,7 @@
         <w:t xml:space="preserve">utilisez </w:t>
       </w:r>
       <w:proofErr w:type="spellStart"/>
+      <w:proofErr w:type="gramStart"/>
       <w:r>
         <w:rPr>
           <w:rStyle w:val="Codeinline"/>
@@ -3028,6 +3160,7 @@
         <w:t>document.write</w:t>
       </w:r>
       <w:proofErr w:type="spellEnd"/>
+      <w:proofErr w:type="gramEnd"/>
       <w:r>
         <w:t xml:space="preserve"> pour insérer dans le document HTML le code suivant (qui servira de titre placé juste avant le dernier paragraphe parlant de la ECMA).</w:t>
       </w:r>
@@ -3142,6 +3275,7 @@
         <w:t xml:space="preserve">Dans le cadre de ces exercices introductifs, on vous demande d’utiliser la fonction </w:t>
       </w:r>
       <w:proofErr w:type="spellStart"/>
+      <w:proofErr w:type="gramStart"/>
       <w:r>
         <w:rPr>
           <w:rStyle w:val="Codeinline"/>
@@ -3149,6 +3283,7 @@
         <w:t>document.write</w:t>
       </w:r>
       <w:proofErr w:type="spellEnd"/>
+      <w:proofErr w:type="gramEnd"/>
       <w:r>
         <w:t>. Celle-ci a un énorme inconvénient : elle permet seulement d’insérer du texte à l’endroit où le script se trouve.</w:t>
       </w:r>
@@ -3161,6 +3296,7 @@
         <w:t xml:space="preserve">Concrètement, cela signifie que, si on veut insérer du texte via JavaScript à plusieurs emplacements, il faut encombrer le code HTML d’une série de petits scripts qui rendent rapidement le tout illisible. Dans la suite, on verra d’autres méthodes beaucoup plus pratiques, de telle sorte que </w:t>
       </w:r>
       <w:proofErr w:type="spellStart"/>
+      <w:proofErr w:type="gramStart"/>
       <w:r>
         <w:rPr>
           <w:rStyle w:val="Codeinline"/>
@@ -3168,6 +3304,7 @@
         <w:t>document.write</w:t>
       </w:r>
       <w:proofErr w:type="spellEnd"/>
+      <w:proofErr w:type="gramEnd"/>
       <w:r>
         <w:t xml:space="preserve"> ne sera quasiment plus utilisé dans les laboratoires suivants ; il s’agit juste d’une méthode aisée pour réaliser les premiers exercices.</w:t>
       </w:r>
@@ -3211,8 +3348,13 @@
       </w:r>
     </w:p>
     <w:p>
-      <w:r>
-        <w:t>Par contre, Java</w:t>
+      <w:proofErr w:type="gramStart"/>
+      <w:r>
+        <w:t>Par contre</w:t>
+      </w:r>
+      <w:proofErr w:type="gramEnd"/>
+      <w:r>
+        <w:t>, Java</w:t>
       </w:r>
       <w:r>
         <w:t>S</w:t>
@@ -3270,6 +3412,7 @@
         <w:t xml:space="preserve"> et utilisez à nouveau </w:t>
       </w:r>
       <w:proofErr w:type="spellStart"/>
+      <w:proofErr w:type="gramStart"/>
       <w:r>
         <w:rPr>
           <w:rStyle w:val="Codeinline"/>
@@ -3277,6 +3420,7 @@
         <w:t>document.write</w:t>
       </w:r>
       <w:proofErr w:type="spellEnd"/>
+      <w:proofErr w:type="gramEnd"/>
       <w:r>
         <w:t>, mais avec un message dépendant de l’heure.</w:t>
       </w:r>
@@ -3323,8 +3467,16 @@
         <w:rPr>
           <w:lang w:val="en-US"/>
         </w:rPr>
-        <w:t xml:space="preserve"> = new Date ();</w:t>
-      </w:r>
+        <w:t xml:space="preserve"> = new Date (</w:t>
+      </w:r>
+      <w:proofErr w:type="gramStart"/>
+      <w:r>
+        <w:rPr>
+          <w:lang w:val="en-US"/>
+        </w:rPr>
+        <w:t>);</w:t>
+      </w:r>
+      <w:proofErr w:type="gramEnd"/>
     </w:p>
     <w:p>
       <w:pPr>
@@ -3340,6 +3492,7 @@
         <w:t xml:space="preserve">let h = </w:t>
       </w:r>
       <w:proofErr w:type="spellStart"/>
+      <w:proofErr w:type="gramStart"/>
       <w:r>
         <w:rPr>
           <w:lang w:val="en-US"/>
@@ -3347,6 +3500,7 @@
         <w:t>maintenant.getHours</w:t>
       </w:r>
       <w:proofErr w:type="spellEnd"/>
+      <w:proofErr w:type="gramEnd"/>
       <w:r>
         <w:rPr>
           <w:lang w:val="en-US"/>
@@ -3368,6 +3522,7 @@
         <w:t xml:space="preserve">let m = </w:t>
       </w:r>
       <w:proofErr w:type="spellStart"/>
+      <w:proofErr w:type="gramStart"/>
       <w:r>
         <w:rPr>
           <w:lang w:val="en-US"/>
@@ -3375,6 +3530,7 @@
         <w:t>maintenant.getMinutes</w:t>
       </w:r>
       <w:proofErr w:type="spellEnd"/>
+      <w:proofErr w:type="gramEnd"/>
       <w:r>
         <w:rPr>
           <w:lang w:val="en-US"/>
@@ -3504,6 +3660,7 @@
         <w:t xml:space="preserve"> = </w:t>
       </w:r>
       <w:proofErr w:type="spellStart"/>
+      <w:proofErr w:type="gramStart"/>
       <w:r>
         <w:rPr>
           <w:lang w:val="en-GB"/>
@@ -3517,6 +3674,7 @@
         <w:t>getElementById</w:t>
       </w:r>
       <w:proofErr w:type="spellEnd"/>
+      <w:proofErr w:type="gramEnd"/>
       <w:r>
         <w:rPr>
           <w:lang w:val="en-GB"/>
@@ -3527,9 +3685,6 @@
     <w:p>
       <w:pPr>
         <w:pStyle w:val="Code"/>
-        <w:rPr>
-          <w:lang w:val="en-US"/>
-        </w:rPr>
       </w:pPr>
       <w:r>
         <w:rPr>
@@ -3538,17 +3693,13 @@
         <w:t xml:space="preserve">  </w:t>
       </w:r>
       <w:proofErr w:type="spellStart"/>
-      <w:r>
-        <w:rPr>
-          <w:lang w:val="en-US"/>
-        </w:rPr>
+      <w:proofErr w:type="gramStart"/>
+      <w:r>
         <w:t>cible.innerHTML</w:t>
       </w:r>
       <w:proofErr w:type="spellEnd"/>
-      <w:r>
-        <w:rPr>
-          <w:lang w:val="en-US"/>
-        </w:rPr>
+      <w:proofErr w:type="gramEnd"/>
+      <w:r>
         <w:t xml:space="preserve"> = txt;</w:t>
       </w:r>
     </w:p>
@@ -3581,14 +3732,20 @@
       </w:r>
       <w:proofErr w:type="spellEnd"/>
       <w:r>
-        <w:t>("BELLES");</w:t>
-      </w:r>
+        <w:t>("BELLES"</w:t>
+      </w:r>
+      <w:proofErr w:type="gramStart"/>
+      <w:r>
+        <w:t>);</w:t>
+      </w:r>
+      <w:proofErr w:type="gramEnd"/>
     </w:p>
     <w:p>
       <w:r>
         <w:t xml:space="preserve">L’expression </w:t>
       </w:r>
       <w:proofErr w:type="spellStart"/>
+      <w:proofErr w:type="gramStart"/>
       <w:r>
         <w:rPr>
           <w:rStyle w:val="Codeinline"/>
@@ -3596,6 +3753,7 @@
         <w:t>document.getElementById</w:t>
       </w:r>
       <w:proofErr w:type="spellEnd"/>
+      <w:proofErr w:type="gramEnd"/>
       <w:r>
         <w:rPr>
           <w:rStyle w:val="Codeinline"/>
@@ -3631,6 +3789,7 @@
         <w:t xml:space="preserve">. La syntaxe </w:t>
       </w:r>
       <w:proofErr w:type="spellStart"/>
+      <w:proofErr w:type="gramStart"/>
       <w:r>
         <w:rPr>
           <w:rStyle w:val="Codeinline"/>
@@ -3638,6 +3797,7 @@
         <w:t>cible.innerHTML</w:t>
       </w:r>
       <w:proofErr w:type="spellEnd"/>
+      <w:proofErr w:type="gramEnd"/>
       <w:r>
         <w:t xml:space="preserve"> permet de modifier le contenu d’un élément HTML. Ici, le but e</w:t>
       </w:r>
@@ -3725,6 +3885,7 @@
         <w:t xml:space="preserve">  </w:t>
       </w:r>
       <w:proofErr w:type="spellStart"/>
+      <w:proofErr w:type="gramStart"/>
       <w:r>
         <w:rPr>
           <w:lang w:val="en-US"/>
@@ -3732,6 +3893,7 @@
         <w:t>document.getElementById</w:t>
       </w:r>
       <w:proofErr w:type="spellEnd"/>
+      <w:proofErr w:type="gramEnd"/>
       <w:r>
         <w:rPr>
           <w:lang w:val="en-US"/>
@@ -3855,7 +4017,15 @@
         <w:t>S</w:t>
       </w:r>
       <w:r>
-        <w:t>');"</w:t>
+        <w:t>'</w:t>
+      </w:r>
+      <w:proofErr w:type="gramStart"/>
+      <w:r>
+        <w:t>);</w:t>
+      </w:r>
+      <w:proofErr w:type="gramEnd"/>
+      <w:r>
+        <w:t>"</w:t>
       </w:r>
     </w:p>
     <w:p>
@@ -4016,6 +4186,7 @@
         <w:t xml:space="preserve"> = </w:t>
       </w:r>
       <w:proofErr w:type="spellStart"/>
+      <w:proofErr w:type="gramStart"/>
       <w:r>
         <w:t>true</w:t>
       </w:r>
@@ -4023,6 +4194,7 @@
       <w:r>
         <w:t>;</w:t>
       </w:r>
+      <w:proofErr w:type="gramEnd"/>
     </w:p>
     <w:p>
       <w:r>
@@ -4076,12 +4248,17 @@
         <w:t xml:space="preserve"> = "</w:t>
       </w:r>
       <w:proofErr w:type="spellStart"/>
+      <w:proofErr w:type="gramStart"/>
       <w:r>
         <w:t>toggleDyn</w:t>
       </w:r>
       <w:proofErr w:type="spellEnd"/>
       <w:r>
-        <w:t>();"</w:t>
+        <w:t>(</w:t>
+      </w:r>
+      <w:proofErr w:type="gramEnd"/>
+      <w:r>
+        <w:t>);"</w:t>
       </w:r>
     </w:p>
     <w:p>
@@ -4564,6 +4741,7 @@
         <w:t xml:space="preserve"> (en utilisant </w:t>
       </w:r>
       <w:proofErr w:type="spellStart"/>
+      <w:proofErr w:type="gramStart"/>
       <w:r>
         <w:rPr>
           <w:rStyle w:val="Codeinline"/>
@@ -4571,6 +4749,7 @@
         <w:t>document.write</w:t>
       </w:r>
       <w:proofErr w:type="spellEnd"/>
+      <w:proofErr w:type="gramEnd"/>
       <w:r>
         <w:t>).</w:t>
       </w:r>
@@ -4613,30 +4792,62 @@
     <w:p>
       <w:pPr>
         <w:pStyle w:val="Code"/>
+      </w:pPr>
+      <w:proofErr w:type="gramStart"/>
+      <w:r>
+        <w:t>.nombre</w:t>
+      </w:r>
+      <w:proofErr w:type="gramEnd"/>
+      <w:r>
+        <w:t xml:space="preserve"> {</w:t>
+      </w:r>
+    </w:p>
+    <w:p>
+      <w:pPr>
+        <w:pStyle w:val="Code"/>
         <w:rPr>
           <w:lang w:val="en-US"/>
         </w:rPr>
       </w:pPr>
       <w:r>
+        <w:t xml:space="preserve">  </w:t>
+      </w:r>
+      <w:r>
         <w:rPr>
           <w:lang w:val="en-US"/>
         </w:rPr>
-        <w:t>.</w:t>
-      </w:r>
-      <w:proofErr w:type="spellStart"/>
+        <w:t xml:space="preserve">text-align: </w:t>
+      </w:r>
+      <w:proofErr w:type="gramStart"/>
       <w:r>
         <w:rPr>
           <w:lang w:val="en-US"/>
         </w:rPr>
-        <w:t>nombre</w:t>
-      </w:r>
-      <w:proofErr w:type="spellEnd"/>
-      <w:r>
+        <w:t>center;</w:t>
+      </w:r>
+      <w:proofErr w:type="gramEnd"/>
+    </w:p>
+    <w:p>
+      <w:pPr>
+        <w:pStyle w:val="Code"/>
         <w:rPr>
           <w:lang w:val="en-US"/>
         </w:rPr>
-        <w:t xml:space="preserve"> {</w:t>
-      </w:r>
+      </w:pPr>
+      <w:r>
+        <w:rPr>
+          <w:lang w:val="en-US"/>
+        </w:rPr>
+        <w:t xml:space="preserve">  background-color: </w:t>
+      </w:r>
+      <w:proofErr w:type="gramStart"/>
+      <w:r>
+        <w:rPr>
+          <w:lang w:val="en-US"/>
+        </w:rPr>
+        <w:t>blue;</w:t>
+      </w:r>
+      <w:proofErr w:type="gramEnd"/>
     </w:p>
     <w:p>
       <w:pPr>
@@ -4649,14 +4860,16 @@
         <w:rPr>
           <w:lang w:val="en-US"/>
         </w:rPr>
-        <w:t xml:space="preserve">  </w:t>
-      </w:r>
+        <w:t xml:space="preserve">  color: </w:t>
+      </w:r>
+      <w:proofErr w:type="gramStart"/>
       <w:r>
         <w:rPr>
           <w:lang w:val="en-US"/>
         </w:rPr>
-        <w:t>text-align: center;</w:t>
-      </w:r>
+        <w:t>white;</w:t>
+      </w:r>
+      <w:proofErr w:type="gramEnd"/>
     </w:p>
     <w:p>
       <w:pPr>
@@ -4669,37 +4882,17 @@
         <w:rPr>
           <w:lang w:val="en-US"/>
         </w:rPr>
-        <w:t xml:space="preserve">  background-color: blue;</w:t>
-      </w:r>
-    </w:p>
-    <w:p>
-      <w:pPr>
-        <w:pStyle w:val="Code"/>
+        <w:lastRenderedPageBreak/>
+        <w:t xml:space="preserve">  font-weight: </w:t>
+      </w:r>
+      <w:proofErr w:type="gramStart"/>
+      <w:r>
         <w:rPr>
           <w:lang w:val="en-US"/>
         </w:rPr>
-      </w:pPr>
-      <w:r>
-        <w:rPr>
-          <w:lang w:val="en-US"/>
-        </w:rPr>
-        <w:t xml:space="preserve">  color: white;</w:t>
-      </w:r>
-    </w:p>
-    <w:p>
-      <w:pPr>
-        <w:pStyle w:val="Code"/>
-        <w:rPr>
-          <w:lang w:val="en-US"/>
-        </w:rPr>
-      </w:pPr>
-      <w:r>
-        <w:rPr>
-          <w:lang w:val="en-US"/>
-        </w:rPr>
-        <w:lastRenderedPageBreak/>
-        <w:t xml:space="preserve">  font-weight: bold;</w:t>
-      </w:r>
+        <w:t>bold;</w:t>
+      </w:r>
+      <w:proofErr w:type="gramEnd"/>
     </w:p>
     <w:p>
       <w:pPr>
@@ -5122,15 +5315,33 @@
     <w:p>
       <w:pPr>
         <w:pStyle w:val="Code"/>
-        <w:rPr>
-          <w:lang w:val="en-US"/>
-        </w:rPr>
-      </w:pPr>
-      <w:r>
-        <w:rPr>
-          <w:lang w:val="en-US"/>
-        </w:rPr>
-        <w:t>for (let age = 18 ; age &lt; 25 ; age++) {</w:t>
+      </w:pPr>
+      <w:r>
+        <w:t xml:space="preserve">for (let </w:t>
+      </w:r>
+      <w:proofErr w:type="spellStart"/>
+      <w:r>
+        <w:t>age</w:t>
+      </w:r>
+      <w:proofErr w:type="spellEnd"/>
+      <w:r>
+        <w:t xml:space="preserve"> = 18 ; </w:t>
+      </w:r>
+      <w:proofErr w:type="spellStart"/>
+      <w:r>
+        <w:t>age</w:t>
+      </w:r>
+      <w:proofErr w:type="spellEnd"/>
+      <w:r>
+        <w:t xml:space="preserve"> &lt; 25 ; </w:t>
+      </w:r>
+      <w:proofErr w:type="spellStart"/>
+      <w:r>
+        <w:t>age</w:t>
+      </w:r>
+      <w:proofErr w:type="spellEnd"/>
+      <w:r>
+        <w:t>++) {</w:t>
       </w:r>
     </w:p>
     <w:p>
@@ -5138,18 +5349,20 @@
         <w:pStyle w:val="Code"/>
       </w:pPr>
       <w:r>
-        <w:rPr>
-          <w:lang w:val="en-US"/>
-        </w:rPr>
         <w:t xml:space="preserve">  </w:t>
       </w:r>
       <w:proofErr w:type="spellStart"/>
+      <w:proofErr w:type="gramStart"/>
       <w:r>
         <w:t>alert</w:t>
       </w:r>
       <w:proofErr w:type="spellEnd"/>
       <w:r>
-        <w:t>("</w:t>
+        <w:t>(</w:t>
+      </w:r>
+      <w:proofErr w:type="gramEnd"/>
+      <w:r>
+        <w:t>"</w:t>
       </w:r>
       <w:proofErr w:type="spellStart"/>
       <w:r>
@@ -5330,11 +5543,19 @@
         <w:t xml:space="preserve">table </w:t>
       </w:r>
       <w:proofErr w:type="spellStart"/>
-      <w:r>
-        <w:rPr>
-          <w:rStyle w:val="Codeinline"/>
-        </w:rPr>
-        <w:t>tr:nth-child</w:t>
+      <w:proofErr w:type="gramStart"/>
+      <w:r>
+        <w:rPr>
+          <w:rStyle w:val="Codeinline"/>
+        </w:rPr>
+        <w:t>tr:nth</w:t>
+      </w:r>
+      <w:proofErr w:type="gramEnd"/>
+      <w:r>
+        <w:rPr>
+          <w:rStyle w:val="Codeinline"/>
+        </w:rPr>
+        <w:t>-child</w:t>
       </w:r>
       <w:proofErr w:type="spellEnd"/>
       <w:r>
@@ -5377,11 +5598,19 @@
         <w:t xml:space="preserve">tr </w:t>
       </w:r>
       <w:proofErr w:type="spellStart"/>
-      <w:r>
-        <w:rPr>
-          <w:rStyle w:val="Codeinline"/>
-        </w:rPr>
-        <w:t>td:nth-child</w:t>
+      <w:proofErr w:type="gramStart"/>
+      <w:r>
+        <w:rPr>
+          <w:rStyle w:val="Codeinline"/>
+        </w:rPr>
+        <w:t>td:nth</w:t>
+      </w:r>
+      <w:proofErr w:type="gramEnd"/>
+      <w:r>
+        <w:rPr>
+          <w:rStyle w:val="Codeinline"/>
+        </w:rPr>
+        <w:t>-child</w:t>
       </w:r>
       <w:proofErr w:type="spellEnd"/>
       <w:r>
@@ -5520,7 +5749,15 @@
         <w:spacing w:after="0"/>
       </w:pPr>
       <w:r>
-        <w:t>Testez votre script Javascript lorsqu’on lui donne des données inattendues, comme par exemple :</w:t>
+        <w:t xml:space="preserve">Testez votre script Javascript lorsqu’on lui donne des données inattendues, </w:t>
+      </w:r>
+      <w:proofErr w:type="gramStart"/>
+      <w:r>
+        <w:t>comme par exemple</w:t>
+      </w:r>
+      <w:proofErr w:type="gramEnd"/>
+      <w:r>
+        <w:t> :</w:t>
       </w:r>
     </w:p>
     <w:p>
@@ -5591,6 +5828,7 @@
       </w:r>
     </w:p>
     <w:p>
+      <w:proofErr w:type="gramStart"/>
       <w:r>
         <w:t xml:space="preserve">La commande </w:t>
       </w:r>
@@ -5600,6 +5838,7 @@
         </w:rPr>
         <w:t>prompt</w:t>
       </w:r>
+      <w:proofErr w:type="gramEnd"/>
       <w:r>
         <w:t xml:space="preserve"> renvoie la réponse donnée par l’utilisateur sous la forme d’une chaîne de caractères. Rien ne dit qu’il s’agit d’un nombre valable !</w:t>
       </w:r>
@@ -5612,8 +5851,13 @@
         <w:t xml:space="preserve"> : </w:t>
       </w:r>
       <w:r>
-        <w:t>validité d’une adresse mail</w:t>
-      </w:r>
+        <w:t xml:space="preserve">validité d’une adresse </w:t>
+      </w:r>
+      <w:proofErr w:type="gramStart"/>
+      <w:r>
+        <w:t>mail</w:t>
+      </w:r>
+      <w:proofErr w:type="gramEnd"/>
       <w:r>
         <w:t xml:space="preserve"> qui doit être écrite au bon format</w:t>
       </w:r>
@@ -6087,8 +6331,13 @@
       <w:pPr>
         <w:pStyle w:val="Code"/>
       </w:pPr>
-      <w:r>
-        <w:t>&lt;!DOCTYPE html&gt;</w:t>
+      <w:proofErr w:type="gramStart"/>
+      <w:r>
+        <w:t>&lt;!</w:t>
+      </w:r>
+      <w:proofErr w:type="gramEnd"/>
+      <w:r>
+        <w:t>DOCTYPE html&gt;</w:t>
       </w:r>
     </w:p>
     <w:p>
@@ -6142,21 +6391,23 @@
     <w:p>
       <w:pPr>
         <w:pStyle w:val="Code"/>
+      </w:pPr>
+      <w:r>
         <w:rPr>
           <w:lang w:val="en-US"/>
         </w:rPr>
-      </w:pPr>
-      <w:r>
-        <w:rPr>
-          <w:lang w:val="en-US"/>
-        </w:rPr>
         <w:t xml:space="preserve">  </w:t>
       </w:r>
       <w:r>
-        <w:rPr>
-          <w:lang w:val="en-US"/>
-        </w:rPr>
-        <w:t>&lt;/head&gt;</w:t>
+        <w:t>&lt;/</w:t>
+      </w:r>
+      <w:proofErr w:type="spellStart"/>
+      <w:r>
+        <w:t>head</w:t>
+      </w:r>
+      <w:proofErr w:type="spellEnd"/>
+      <w:r>
+        <w:t>&gt;</w:t>
       </w:r>
     </w:p>
     <w:p>
@@ -6164,9 +6415,6 @@
         <w:pStyle w:val="Code"/>
       </w:pPr>
       <w:r>
-        <w:rPr>
-          <w:lang w:val="en-US"/>
-        </w:rPr>
         <w:t xml:space="preserve">  </w:t>
       </w:r>
       <w:r>
@@ -6178,7 +6426,15 @@
         <w:pStyle w:val="Code"/>
       </w:pPr>
       <w:r>
-        <w:t xml:space="preserve">    &lt;p&gt;Combien de fois aurez-vous le courage de cliquer sur le bouton ?&lt;/p&gt;</w:t>
+        <w:t xml:space="preserve">    &lt;p&gt;Combien de fois aurez-vous le courage de cliquer sur le bouton</w:t>
+      </w:r>
+      <w:proofErr w:type="gramStart"/>
+      <w:r>
+        <w:t xml:space="preserve"> ?&lt;</w:t>
+      </w:r>
+      <w:proofErr w:type="gramEnd"/>
+      <w:r>
+        <w:t>/p&gt;</w:t>
       </w:r>
     </w:p>
     <w:p>
@@ -6200,7 +6456,15 @@
       </w:r>
       <w:proofErr w:type="spellEnd"/>
       <w:r>
-        <w:t>&gt;Click me!&lt;/</w:t>
+        <w:t xml:space="preserve">&gt;Click </w:t>
+      </w:r>
+      <w:proofErr w:type="gramStart"/>
+      <w:r>
+        <w:t>me!&lt;</w:t>
+      </w:r>
+      <w:proofErr w:type="gramEnd"/>
+      <w:r>
+        <w:t>/</w:t>
       </w:r>
       <w:proofErr w:type="spellStart"/>
       <w:r>
@@ -6222,7 +6486,15 @@
         <w:t xml:space="preserve">  </w:t>
       </w:r>
       <w:r>
-        <w:t>&lt;p&gt;Cliquez &lt;a&gt;ici&lt;/a&gt; pour remettre le compteur à zéro !&lt;/p&gt;</w:t>
+        <w:t>&lt;p&gt;Cliquez &lt;a&gt;ici&lt;/a&gt; pour remettre le compteur à zéro</w:t>
+      </w:r>
+      <w:proofErr w:type="gramStart"/>
+      <w:r>
+        <w:t xml:space="preserve"> !&lt;</w:t>
+      </w:r>
+      <w:proofErr w:type="gramEnd"/>
+      <w:r>
+        <w:t>/p&gt;</w:t>
       </w:r>
     </w:p>
     <w:p>
@@ -6417,6 +6689,7 @@
         <w:t xml:space="preserve">Pour faciliter les éditions qui vont suivre, mettez le code de ces actions dans des fonctions séparées (appelées par exemple </w:t>
       </w:r>
       <w:proofErr w:type="spellStart"/>
+      <w:proofErr w:type="gramStart"/>
       <w:r>
         <w:rPr>
           <w:rStyle w:val="Codeinline"/>
@@ -6428,26 +6701,33 @@
         <w:rPr>
           <w:rStyle w:val="Codeinline"/>
         </w:rPr>
+        <w:t>(</w:t>
+      </w:r>
+      <w:proofErr w:type="gramEnd"/>
+      <w:r>
+        <w:rPr>
+          <w:rStyle w:val="Codeinline"/>
+        </w:rPr>
+        <w:t>)</w:t>
+      </w:r>
+      <w:r>
+        <w:t xml:space="preserve"> et </w:t>
+      </w:r>
+      <w:proofErr w:type="spellStart"/>
+      <w:r>
+        <w:rPr>
+          <w:rStyle w:val="Codeinline"/>
+        </w:rPr>
+        <w:t>clicLien</w:t>
+      </w:r>
+      <w:proofErr w:type="spellEnd"/>
+      <w:r>
+        <w:rPr>
+          <w:rStyle w:val="Codeinline"/>
+        </w:rPr>
         <w:t>()</w:t>
       </w:r>
       <w:r>
-        <w:t xml:space="preserve"> et </w:t>
-      </w:r>
-      <w:proofErr w:type="spellStart"/>
-      <w:r>
-        <w:rPr>
-          <w:rStyle w:val="Codeinline"/>
-        </w:rPr>
-        <w:t>clicLien</w:t>
-      </w:r>
-      <w:proofErr w:type="spellEnd"/>
-      <w:r>
-        <w:rPr>
-          <w:rStyle w:val="Codeinline"/>
-        </w:rPr>
-        <w:t>()</w:t>
-      </w:r>
-      <w:r>
         <w:t>) et, dans les balises, appelez simplement la fonction adéquate.</w:t>
       </w:r>
       <w:r>
@@ -6470,7 +6750,15 @@
         <w:t>HTML</w:t>
       </w:r>
       <w:r>
-        <w:t>, vous aurez sans doute compris que le but final de cet exercice est de réaliser un compteur de clics sur le bouton</w:t>
+        <w:t xml:space="preserve">, vous aurez sans doute compris que le </w:t>
+      </w:r>
+      <w:proofErr w:type="gramStart"/>
+      <w:r>
+        <w:t>but final</w:t>
+      </w:r>
+      <w:proofErr w:type="gramEnd"/>
+      <w:r>
+        <w:t xml:space="preserve"> de cet exercice est de réaliser un compteur de clics sur le bouton</w:t>
       </w:r>
       <w:r>
         <w:t xml:space="preserve"> (appelé par exemple </w:t>
@@ -6531,6 +6819,7 @@
         <w:t xml:space="preserve">Modifiez les fonctions </w:t>
       </w:r>
       <w:proofErr w:type="spellStart"/>
+      <w:proofErr w:type="gramStart"/>
       <w:r>
         <w:rPr>
           <w:rStyle w:val="Codeinline"/>
@@ -6542,7 +6831,14 @@
         <w:rPr>
           <w:rStyle w:val="Codeinline"/>
         </w:rPr>
-        <w:t>()</w:t>
+        <w:t>(</w:t>
+      </w:r>
+      <w:proofErr w:type="gramEnd"/>
+      <w:r>
+        <w:rPr>
+          <w:rStyle w:val="Codeinline"/>
+        </w:rPr>
+        <w:t>)</w:t>
       </w:r>
       <w:r>
         <w:t xml:space="preserve"> et </w:t>
@@ -6602,7 +6898,7 @@
           <w:noProof/>
         </w:rPr>
         <w:drawing>
-          <wp:anchor distT="0" distB="0" distL="114300" distR="114300" simplePos="0" relativeHeight="251697152" behindDoc="0" locked="0" layoutInCell="1" allowOverlap="1" wp14:anchorId="4665135E" wp14:editId="233423F8">
+          <wp:anchor distT="0" distB="0" distL="114300" distR="114300" simplePos="0" relativeHeight="251697152" behindDoc="0" locked="0" layoutInCell="1" allowOverlap="1" wp14:anchorId="4665135E" wp14:editId="44A7B8A1">
             <wp:simplePos x="0" y="0"/>
             <wp:positionH relativeFrom="margin">
               <wp:posOffset>5269229</wp:posOffset>
@@ -6699,6 +6995,7 @@
         <w:t xml:space="preserve">Chaque fois que l’utilisateur aura entré un nombre, le script écrira une nouvelle ligne (à l’aide de </w:t>
       </w:r>
       <w:proofErr w:type="spellStart"/>
+      <w:proofErr w:type="gramStart"/>
       <w:r>
         <w:rPr>
           <w:rStyle w:val="Codeinline"/>
@@ -6706,6 +7003,7 @@
         <w:t>document.write</w:t>
       </w:r>
       <w:proofErr w:type="spellEnd"/>
+      <w:proofErr w:type="gramEnd"/>
       <w:r>
         <w:t>) reprenant (a) le numéro du nombre entré, (b) le nombre entré lui-même, (c) le minimum des nombres entrés jusque-là, (d) le maximum des nombres entrés jusque-là et (d) la somme des nombres entrés jusque-là.</w:t>
       </w:r>
@@ -7286,6 +7584,7 @@
         <w:t xml:space="preserve">Le script principal sera donc une boucle qui demandera à l’utilisateur une entrée puis qui, en fonction de cette entrée, ajoutera une ligne au tableau (via </w:t>
       </w:r>
       <w:proofErr w:type="spellStart"/>
+      <w:proofErr w:type="gramStart"/>
       <w:r>
         <w:rPr>
           <w:rStyle w:val="Codeinline"/>
@@ -7293,6 +7592,7 @@
         <w:t>document.write</w:t>
       </w:r>
       <w:proofErr w:type="spellEnd"/>
+      <w:proofErr w:type="gramEnd"/>
       <w:r>
         <w:t xml:space="preserve">) ou se terminera (n’oubliez pas de fermer les balises </w:t>
       </w:r>
@@ -7330,6 +7630,7 @@
           <w:lang w:val="en-US"/>
         </w:rPr>
       </w:pPr>
+      <w:proofErr w:type="gramStart"/>
       <w:r>
         <w:rPr>
           <w:lang w:val="en-US"/>
@@ -7344,6 +7645,7 @@
         <w:t>negatif</w:t>
       </w:r>
       <w:proofErr w:type="spellEnd"/>
+      <w:proofErr w:type="gramEnd"/>
       <w:r>
         <w:rPr>
           <w:lang w:val="en-US"/>
@@ -7355,8 +7657,13 @@
       <w:pPr>
         <w:pStyle w:val="Code"/>
       </w:pPr>
-      <w:r>
-        <w:t xml:space="preserve">.positif { </w:t>
+      <w:proofErr w:type="gramStart"/>
+      <w:r>
+        <w:t>.positif</w:t>
+      </w:r>
+      <w:proofErr w:type="gramEnd"/>
+      <w:r>
+        <w:t xml:space="preserve"> { </w:t>
       </w:r>
       <w:proofErr w:type="spellStart"/>
       <w:r>
@@ -7380,6 +7687,7 @@
         <w:t xml:space="preserve">Pour vous faciliter la tâche, créez une fonction </w:t>
       </w:r>
       <w:proofErr w:type="spellStart"/>
+      <w:proofErr w:type="gramStart"/>
       <w:r>
         <w:rPr>
           <w:rStyle w:val="Codeinline"/>
@@ -7391,7 +7699,14 @@
         <w:rPr>
           <w:rStyle w:val="Codeinline"/>
         </w:rPr>
-        <w:t>()</w:t>
+        <w:t>(</w:t>
+      </w:r>
+      <w:proofErr w:type="gramEnd"/>
+      <w:r>
+        <w:rPr>
+          <w:rStyle w:val="Codeinline"/>
+        </w:rPr>
+        <w:t>)</w:t>
       </w:r>
       <w:r>
         <w:t xml:space="preserve"> prenant comme argument le nombre à afficher et renvoyant le code HTML pour une cellule </w:t>

</xml_diff>